<commit_message>
corectat STEPS.txt si cateva completari pentru document specificatii
</commit_message>
<xml_diff>
--- a/Document specificatii.docx
+++ b/Document specificatii.docx
@@ -78,11 +78,7 @@
         </w:rPr>
       </w:pPr>
       <w:r>
-        <w:rPr>
-          <w:sz w:val="38"/>
-          <w:szCs w:val="38"/>
-        </w:rPr>
-        <w:t>343C1</w:t>
+        <w:rPr/>
       </w:r>
     </w:p>
     <w:p>
@@ -474,6 +470,93 @@
         </w:rPr>
         <w:t>GIT</w:t>
       </w:r>
+    </w:p>
+    <w:p>
+      <w:pPr>
+        <w:pStyle w:val="Normal"/>
+        <w:numPr>
+          <w:ilvl w:val="0"/>
+          <w:numId w:val="1"/>
+        </w:numPr>
+        <w:ind w:left="720" w:hanging="360"/>
+        <w:rPr>
+          <w:sz w:val="28"/>
+          <w:szCs w:val="28"/>
+          <w:u w:val="none"/>
+        </w:rPr>
+      </w:pPr>
+      <w:r>
+        <w:rPr>
+          <w:sz w:val="28"/>
+          <w:szCs w:val="28"/>
+          <w:u w:val="none"/>
+        </w:rPr>
+        <w:t>KONG</w:t>
+      </w:r>
+    </w:p>
+    <w:p>
+      <w:pPr>
+        <w:pStyle w:val="Normal"/>
+        <w:numPr>
+          <w:ilvl w:val="0"/>
+          <w:numId w:val="1"/>
+        </w:numPr>
+        <w:ind w:left="720" w:hanging="360"/>
+        <w:rPr>
+          <w:sz w:val="28"/>
+          <w:szCs w:val="28"/>
+          <w:u w:val="none"/>
+        </w:rPr>
+      </w:pPr>
+      <w:r>
+        <w:rPr>
+          <w:sz w:val="28"/>
+          <w:szCs w:val="28"/>
+          <w:u w:val="none"/>
+        </w:rPr>
+        <w:t>CI/CD</w:t>
+      </w:r>
+    </w:p>
+    <w:p>
+      <w:pPr>
+        <w:pStyle w:val="Normal"/>
+        <w:numPr>
+          <w:ilvl w:val="0"/>
+          <w:numId w:val="1"/>
+        </w:numPr>
+        <w:ind w:left="720" w:hanging="360"/>
+        <w:rPr>
+          <w:sz w:val="28"/>
+          <w:szCs w:val="28"/>
+          <w:u w:val="none"/>
+        </w:rPr>
+      </w:pPr>
+      <w:r>
+        <w:rPr>
+          <w:sz w:val="28"/>
+          <w:szCs w:val="28"/>
+          <w:u w:val="none"/>
+        </w:rPr>
+        <w:t xml:space="preserve">ADMINER </w:t>
+      </w:r>
+    </w:p>
+    <w:p>
+      <w:pPr>
+        <w:pStyle w:val="Normal"/>
+        <w:numPr>
+          <w:ilvl w:val="0"/>
+          <w:numId w:val="0"/>
+        </w:numPr>
+        <w:ind w:left="1080" w:hanging="0"/>
+        <w:rPr>
+          <w:sz w:val="28"/>
+          <w:szCs w:val="28"/>
+          <w:u w:val="none"/>
+        </w:rPr>
+      </w:pPr>
+      <w:r>
+        <w:rPr/>
+      </w:r>
       <w:r>
         <w:br w:type="page"/>
       </w:r>
@@ -508,7 +591,25 @@
           <w:sz w:val="28"/>
           <w:szCs w:val="28"/>
         </w:rPr>
-        <w:t>FLOWCHART APLICAȚIE:</w:t>
+        <w:t xml:space="preserve">FLOWCHART </w:t>
+      </w:r>
+      <w:r>
+        <w:rPr>
+          <w:rFonts w:eastAsia="Arial" w:cs="Arial"/>
+          <w:color w:val="auto"/>
+          <w:kern w:val="0"/>
+          <w:sz w:val="28"/>
+          <w:szCs w:val="28"/>
+          <w:lang w:val="ro" w:eastAsia="zh-CN" w:bidi="hi-IN"/>
+        </w:rPr>
+        <w:t>BUSINESS_LOGIC (pastrat de la proiectul IDP) la care au fost adaugate elementele specifice pentru Proiectul CC</w:t>
+      </w:r>
+      <w:r>
+        <w:rPr>
+          <w:sz w:val="28"/>
+          <w:szCs w:val="28"/>
+        </w:rPr>
+        <w:t>:</w:t>
       </w:r>
     </w:p>
     <w:p>
@@ -654,18 +755,16 @@
         <w:ind w:left="720" w:hanging="0"/>
         <w:rPr/>
       </w:pPr>
-      <w:hyperlink r:id="rId3">
-        <w:r>
-          <w:rPr>
-            <w:rStyle w:val="ListLabel28"/>
-            <w:color w:val="1155CC"/>
-            <w:sz w:val="28"/>
-            <w:szCs w:val="28"/>
-            <w:u w:val="single"/>
-          </w:rPr>
-          <w:t>https://hub.docker.com/repository/docker/alexmarin88/idp_project</w:t>
-        </w:r>
-      </w:hyperlink>
+      <w:r>
+        <w:rPr>
+          <w:rStyle w:val="ListLabel28"/>
+          <w:color w:val="1155CC"/>
+          <w:sz w:val="28"/>
+          <w:szCs w:val="28"/>
+          <w:u w:val="single"/>
+        </w:rPr>
+        <w:t>https://hub.docker.com/repository/docker/alexmarin88/proiect-cc</w:t>
+      </w:r>
     </w:p>
     <w:p>
       <w:pPr>
@@ -711,18 +810,16 @@
         <w:ind w:left="720" w:hanging="0"/>
         <w:rPr/>
       </w:pPr>
-      <w:hyperlink r:id="rId4">
-        <w:r>
-          <w:rPr>
-            <w:rStyle w:val="ListLabel28"/>
-            <w:color w:val="1155CC"/>
-            <w:sz w:val="28"/>
-            <w:szCs w:val="28"/>
-            <w:u w:val="single"/>
-          </w:rPr>
-          <w:t>https://github.com/marin-cristian-alexandru/Proiect_IDP</w:t>
-        </w:r>
-      </w:hyperlink>
+      <w:r>
+        <w:rPr>
+          <w:rStyle w:val="ListLabel28"/>
+          <w:color w:val="1155CC"/>
+          <w:sz w:val="28"/>
+          <w:szCs w:val="28"/>
+          <w:u w:val="single"/>
+        </w:rPr>
+        <w:t>https://github.com/marin-cristian-alexandru/ProiectCC</w:t>
+      </w:r>
     </w:p>
     <w:p>
       <w:pPr>
@@ -974,306 +1071,211 @@
     <w:p>
       <w:pPr>
         <w:pStyle w:val="Normal"/>
-        <w:ind w:left="-283" w:hanging="0"/>
-        <w:rPr>
-          <w:sz w:val="28"/>
-          <w:szCs w:val="28"/>
-        </w:rPr>
-      </w:pPr>
-      <w:r>
-        <w:rPr>
-          <w:sz w:val="28"/>
-          <w:szCs w:val="28"/>
-        </w:rPr>
-      </w:r>
-    </w:p>
-    <w:p>
-      <w:pPr>
-        <w:pStyle w:val="Normal"/>
-        <w:ind w:left="-283" w:hanging="0"/>
-        <w:rPr>
-          <w:sz w:val="28"/>
-          <w:szCs w:val="28"/>
-        </w:rPr>
-      </w:pPr>
-      <w:r>
-        <w:rPr>
-          <w:sz w:val="28"/>
-          <w:szCs w:val="28"/>
-        </w:rPr>
-      </w:r>
-    </w:p>
-    <w:p>
-      <w:pPr>
-        <w:pStyle w:val="Normal"/>
-        <w:ind w:left="-283" w:hanging="0"/>
-        <w:rPr>
-          <w:sz w:val="28"/>
-          <w:szCs w:val="28"/>
-        </w:rPr>
-      </w:pPr>
-      <w:r>
-        <w:rPr>
-          <w:sz w:val="28"/>
-          <w:szCs w:val="28"/>
-        </w:rPr>
-      </w:r>
-    </w:p>
-    <w:p>
-      <w:pPr>
-        <w:pStyle w:val="Normal"/>
-        <w:ind w:left="-283" w:hanging="0"/>
-        <w:rPr>
-          <w:sz w:val="28"/>
-          <w:szCs w:val="28"/>
-        </w:rPr>
-      </w:pPr>
-      <w:r>
-        <w:rPr>
-          <w:sz w:val="28"/>
-          <w:szCs w:val="28"/>
-        </w:rPr>
-      </w:r>
-    </w:p>
-    <w:p>
-      <w:pPr>
-        <w:pStyle w:val="Normal"/>
-        <w:ind w:left="-283" w:hanging="0"/>
-        <w:rPr>
-          <w:sz w:val="28"/>
-          <w:szCs w:val="28"/>
-        </w:rPr>
-      </w:pPr>
-      <w:r>
-        <w:rPr>
-          <w:sz w:val="28"/>
-          <w:szCs w:val="28"/>
-        </w:rPr>
-      </w:r>
-    </w:p>
-    <w:p>
-      <w:pPr>
-        <w:pStyle w:val="Normal"/>
-        <w:ind w:left="-283" w:hanging="0"/>
-        <w:rPr>
-          <w:sz w:val="28"/>
-          <w:szCs w:val="28"/>
-        </w:rPr>
-      </w:pPr>
-      <w:r>
-        <w:rPr>
-          <w:sz w:val="28"/>
-          <w:szCs w:val="28"/>
-        </w:rPr>
-      </w:r>
-    </w:p>
-    <w:p>
-      <w:pPr>
-        <w:pStyle w:val="Normal"/>
-        <w:ind w:left="-283" w:hanging="0"/>
-        <w:rPr>
-          <w:sz w:val="28"/>
-          <w:szCs w:val="28"/>
-        </w:rPr>
-      </w:pPr>
-      <w:r>
-        <w:rPr>
-          <w:sz w:val="28"/>
-          <w:szCs w:val="28"/>
-        </w:rPr>
-      </w:r>
-    </w:p>
-    <w:p>
-      <w:pPr>
-        <w:pStyle w:val="Normal"/>
-        <w:ind w:left="-283" w:hanging="0"/>
-        <w:rPr>
-          <w:sz w:val="28"/>
-          <w:szCs w:val="28"/>
-        </w:rPr>
-      </w:pPr>
-      <w:r>
-        <w:rPr>
-          <w:sz w:val="28"/>
-          <w:szCs w:val="28"/>
-        </w:rPr>
-      </w:r>
-    </w:p>
-    <w:p>
-      <w:pPr>
-        <w:pStyle w:val="Normal"/>
-        <w:ind w:left="-283" w:hanging="0"/>
-        <w:rPr>
-          <w:sz w:val="28"/>
-          <w:szCs w:val="28"/>
-        </w:rPr>
-      </w:pPr>
-      <w:r>
-        <w:rPr>
-          <w:sz w:val="28"/>
-          <w:szCs w:val="28"/>
-        </w:rPr>
-      </w:r>
-    </w:p>
-    <w:p>
-      <w:pPr>
-        <w:pStyle w:val="Normal"/>
-        <w:ind w:left="-283" w:hanging="0"/>
+        <w:numPr>
+          <w:ilvl w:val="0"/>
+          <w:numId w:val="3"/>
+        </w:numPr>
+        <w:ind w:left="720" w:hanging="360"/>
+        <w:rPr>
+          <w:sz w:val="28"/>
+          <w:szCs w:val="28"/>
+          <w:u w:val="none"/>
+        </w:rPr>
+      </w:pPr>
+      <w:r>
+        <w:rPr>
+          <w:sz w:val="28"/>
+          <w:szCs w:val="28"/>
+          <w:u w:val="none"/>
+        </w:rPr>
+        <w:t>KONG – serviciu API Gateway care mapeaza pentru testare endpointurile din client la /client si din admin la /admin</w:t>
+      </w:r>
+    </w:p>
+    <w:p>
+      <w:pPr>
+        <w:pStyle w:val="Normal"/>
+        <w:ind w:left="720" w:hanging="0"/>
+        <w:rPr>
+          <w:sz w:val="28"/>
+          <w:szCs w:val="28"/>
+        </w:rPr>
+      </w:pPr>
+      <w:r>
         <w:rPr/>
-      </w:pPr>
-      <w:r>
-        <w:rPr>
-          <w:sz w:val="28"/>
-          <w:szCs w:val="28"/>
-        </w:rPr>
-        <w:t>Lucrul cu dockere:</w:t>
-      </w:r>
-    </w:p>
-    <w:p>
-      <w:pPr>
-        <w:pStyle w:val="Normal"/>
-        <w:ind w:left="-283" w:hanging="0"/>
-        <w:rPr>
-          <w:sz w:val="28"/>
-          <w:szCs w:val="28"/>
-        </w:rPr>
-      </w:pPr>
-      <w:r>
-        <w:rPr>
-          <w:sz w:val="28"/>
-          <w:szCs w:val="28"/>
-        </w:rPr>
-      </w:r>
-    </w:p>
-    <w:p>
-      <w:pPr>
-        <w:pStyle w:val="Normal"/>
-        <w:ind w:left="-283" w:hanging="0"/>
-        <w:rPr>
-          <w:sz w:val="28"/>
-          <w:szCs w:val="28"/>
-        </w:rPr>
-      </w:pPr>
-      <w:r>
-        <w:rPr>
-          <w:sz w:val="28"/>
-          <w:szCs w:val="28"/>
-        </w:rPr>
-        <w:t>Imagini oficiale folosite: Grafana si InfluxDB</w:t>
-      </w:r>
-    </w:p>
-    <w:p>
-      <w:pPr>
-        <w:pStyle w:val="Normal"/>
-        <w:ind w:left="-283" w:hanging="0"/>
-        <w:rPr>
-          <w:sz w:val="28"/>
-          <w:szCs w:val="28"/>
-        </w:rPr>
-      </w:pPr>
-      <w:r>
-        <w:rPr>
-          <w:sz w:val="28"/>
-          <w:szCs w:val="28"/>
-        </w:rPr>
-        <w:t>Imagini scrise: Client, Server, AdminDB</w:t>
-      </w:r>
-    </w:p>
-    <w:p>
-      <w:pPr>
-        <w:pStyle w:val="Normal"/>
-        <w:ind w:left="-283" w:hanging="0"/>
-        <w:rPr>
-          <w:sz w:val="28"/>
-          <w:szCs w:val="28"/>
-        </w:rPr>
-      </w:pPr>
-      <w:r>
-        <w:rPr>
-          <w:sz w:val="28"/>
-          <w:szCs w:val="28"/>
-        </w:rPr>
-      </w:r>
-    </w:p>
-    <w:p>
-      <w:pPr>
-        <w:pStyle w:val="Normal"/>
-        <w:ind w:left="-283" w:hanging="0"/>
-        <w:rPr>
-          <w:sz w:val="28"/>
-          <w:szCs w:val="28"/>
-        </w:rPr>
-      </w:pPr>
-      <w:r>
-        <w:rPr>
-          <w:sz w:val="28"/>
-          <w:szCs w:val="28"/>
-        </w:rPr>
-        <w:t xml:space="preserve">Exista 3 retele(networks): </w:t>
-      </w:r>
-    </w:p>
-    <w:p>
-      <w:pPr>
-        <w:pStyle w:val="Normal"/>
-        <w:ind w:left="-283" w:hanging="0"/>
-        <w:rPr>
-          <w:sz w:val="28"/>
-          <w:szCs w:val="28"/>
-        </w:rPr>
-      </w:pPr>
-      <w:r>
-        <w:rPr>
-          <w:sz w:val="28"/>
-          <w:szCs w:val="28"/>
-        </w:rPr>
-        <w:t>-front in care sunt imaginile de influx si grafana</w:t>
-      </w:r>
-    </w:p>
-    <w:p>
-      <w:pPr>
-        <w:pStyle w:val="Normal"/>
-        <w:ind w:left="-283" w:hanging="0"/>
-        <w:rPr>
-          <w:sz w:val="28"/>
-          <w:szCs w:val="28"/>
-        </w:rPr>
-      </w:pPr>
-      <w:r>
-        <w:rPr>
-          <w:sz w:val="28"/>
-          <w:szCs w:val="28"/>
-        </w:rPr>
-        <w:t>-dbconnect in care sunt baza de date, serverul si adminul</w:t>
-      </w:r>
-    </w:p>
-    <w:p>
-      <w:pPr>
-        <w:pStyle w:val="Normal"/>
-        <w:ind w:left="-283" w:hanging="0"/>
-        <w:rPr>
-          <w:sz w:val="28"/>
-          <w:szCs w:val="28"/>
-        </w:rPr>
-      </w:pPr>
-      <w:r>
-        <w:rPr>
-          <w:sz w:val="28"/>
-          <w:szCs w:val="28"/>
-        </w:rPr>
-        <w:t>-backend in care sunt imaginile pentru server si client</w:t>
-      </w:r>
-    </w:p>
-    <w:p>
-      <w:pPr>
-        <w:pStyle w:val="Normal"/>
-        <w:ind w:left="-283" w:hanging="0"/>
-        <w:rPr>
-          <w:sz w:val="28"/>
-          <w:szCs w:val="28"/>
-        </w:rPr>
-      </w:pPr>
-      <w:r>
+      </w:r>
+    </w:p>
+    <w:p>
+      <w:pPr>
+        <w:pStyle w:val="Normal"/>
+        <w:ind w:left="-283" w:hanging="0"/>
+        <w:rPr>
+          <w:sz w:val="28"/>
+          <w:szCs w:val="28"/>
+        </w:rPr>
+      </w:pPr>
+      <w:r>
+        <w:rPr>
+          <w:sz w:val="28"/>
+          <w:szCs w:val="28"/>
+        </w:rPr>
+      </w:r>
+    </w:p>
+    <w:p>
+      <w:pPr>
+        <w:pStyle w:val="Normal"/>
+        <w:ind w:left="-283" w:hanging="0"/>
+        <w:rPr>
+          <w:sz w:val="28"/>
+          <w:szCs w:val="28"/>
+        </w:rPr>
+      </w:pPr>
+      <w:r>
+        <w:rPr>
+          <w:sz w:val="28"/>
+          <w:szCs w:val="28"/>
+        </w:rPr>
+      </w:r>
+    </w:p>
+    <w:p>
+      <w:pPr>
+        <w:pStyle w:val="Normal"/>
+        <w:ind w:left="-283" w:hanging="0"/>
+        <w:rPr>
+          <w:sz w:val="28"/>
+          <w:szCs w:val="28"/>
+        </w:rPr>
+      </w:pPr>
+      <w:r>
+        <w:rPr>
+          <w:sz w:val="28"/>
+          <w:szCs w:val="28"/>
+        </w:rPr>
+      </w:r>
+    </w:p>
+    <w:p>
+      <w:pPr>
+        <w:pStyle w:val="Normal"/>
+        <w:ind w:left="-283" w:hanging="0"/>
+        <w:rPr>
+          <w:sz w:val="28"/>
+          <w:szCs w:val="28"/>
+        </w:rPr>
+      </w:pPr>
+      <w:r>
+        <w:rPr>
+          <w:sz w:val="28"/>
+          <w:szCs w:val="28"/>
+        </w:rPr>
+      </w:r>
+    </w:p>
+    <w:p>
+      <w:pPr>
+        <w:pStyle w:val="Normal"/>
+        <w:ind w:left="-283" w:hanging="0"/>
+        <w:rPr>
+          <w:sz w:val="28"/>
+          <w:szCs w:val="28"/>
+        </w:rPr>
+      </w:pPr>
+      <w:r>
+        <w:rPr>
+          <w:sz w:val="28"/>
+          <w:szCs w:val="28"/>
+        </w:rPr>
+      </w:r>
+    </w:p>
+    <w:p>
+      <w:pPr>
+        <w:pStyle w:val="Normal"/>
+        <w:ind w:left="-283" w:hanging="0"/>
+        <w:rPr>
+          <w:sz w:val="28"/>
+          <w:szCs w:val="28"/>
+        </w:rPr>
+      </w:pPr>
+      <w:r>
+        <w:rPr>
+          <w:sz w:val="28"/>
+          <w:szCs w:val="28"/>
+        </w:rPr>
+      </w:r>
+    </w:p>
+    <w:p>
+      <w:pPr>
+        <w:pStyle w:val="Normal"/>
+        <w:ind w:left="-283" w:hanging="0"/>
+        <w:rPr>
+          <w:sz w:val="28"/>
+          <w:szCs w:val="28"/>
+        </w:rPr>
+      </w:pPr>
+      <w:r>
+        <w:rPr>
+          <w:sz w:val="28"/>
+          <w:szCs w:val="28"/>
+        </w:rPr>
+      </w:r>
+    </w:p>
+    <w:p>
+      <w:pPr>
+        <w:pStyle w:val="Normal"/>
+        <w:ind w:left="-283" w:hanging="0"/>
+        <w:rPr>
+          <w:sz w:val="28"/>
+          <w:szCs w:val="28"/>
+        </w:rPr>
+      </w:pPr>
+      <w:r>
+        <w:rPr>
+          <w:sz w:val="28"/>
+          <w:szCs w:val="28"/>
+        </w:rPr>
+      </w:r>
+    </w:p>
+    <w:p>
+      <w:pPr>
+        <w:pStyle w:val="Normal"/>
+        <w:ind w:left="-283" w:hanging="0"/>
+        <w:rPr>
+          <w:sz w:val="28"/>
+          <w:szCs w:val="28"/>
+        </w:rPr>
+      </w:pPr>
+      <w:r>
+        <w:rPr>
+          <w:sz w:val="28"/>
+          <w:szCs w:val="28"/>
+        </w:rPr>
+      </w:r>
+    </w:p>
+    <w:p>
+      <w:pPr>
+        <w:pStyle w:val="Normal"/>
+        <w:ind w:left="-283" w:hanging="0"/>
+        <w:rPr>
+          <w:sz w:val="28"/>
+          <w:szCs w:val="28"/>
+        </w:rPr>
+      </w:pPr>
+      <w:r>
+        <w:rPr>
+          <w:sz w:val="28"/>
+          <w:szCs w:val="28"/>
+        </w:rPr>
+      </w:r>
+    </w:p>
+    <w:p>
+      <w:pPr>
+        <w:pStyle w:val="Normal"/>
+        <w:ind w:left="-283" w:hanging="0"/>
         <w:rPr/>
+      </w:pPr>
+      <w:r>
+        <w:rPr>
+          <w:sz w:val="28"/>
+          <w:szCs w:val="28"/>
+        </w:rPr>
+        <w:t>Fiecare imagine creata de mine va fi creata cu un dockerfile si se va putea porni împreună cu stiva de servicii.</w:t>
       </w:r>
     </w:p>
     <w:p>
@@ -1287,14 +1289,7 @@
           <w:sz w:val="28"/>
           <w:szCs w:val="28"/>
         </w:rPr>
-        <w:t>Fiecare imagine creata de mine va fi creata cu un dockerfile si se va putea porni împreună cu stiva de servicii</w:t>
-      </w:r>
-      <w:r>
-        <w:rPr>
-          <w:sz w:val="28"/>
-          <w:szCs w:val="28"/>
-        </w:rPr>
-        <w:t>.</w:t>
+        <w:t xml:space="preserve">Pentru Grafana se va realiza autentificare personalizată și un set de template-uri de grafice prestabilite. Dashboardul preexistent consta intr-un tabel dupa care pot fi sortati jucatorii listati la transferuri dupa fiecare criteriu care ii clasifica. </w:t>
       </w:r>
     </w:p>
     <w:p>
@@ -1308,14 +1303,7 @@
           <w:sz w:val="28"/>
           <w:szCs w:val="28"/>
         </w:rPr>
-        <w:t xml:space="preserve">Pentru Grafana se va realiza autentificare personalizată și un set de template-uri de grafice prestabilite. </w:t>
-      </w:r>
-      <w:r>
-        <w:rPr>
-          <w:sz w:val="28"/>
-          <w:szCs w:val="28"/>
-        </w:rPr>
-        <w:t xml:space="preserve">Dashboardul preexistent consta intr-un tabel dupa care pot fi sortati jucatorii listati la transferuri dupa fiecare criteriu care ii clasifica. </w:t>
+        <w:t>In tabela de jucatori, tagul este dat de cele patru tipuri de transferuri:</w:t>
       </w:r>
     </w:p>
     <w:p>
@@ -1329,7 +1317,7 @@
           <w:sz w:val="28"/>
           <w:szCs w:val="28"/>
         </w:rPr>
-        <w:t>In tabela de jucatori, tagul este dat de cele patru tipuri de transferuri:</w:t>
+        <w:t>transfer_listed (jucator plasat spre vanzare), rumour(zvon de transfer, oferta trimisa neprocesata), confirmed(transfer acceptat de ambele parti) si loaned(cerere de imprumut de jucator).</w:t>
       </w:r>
     </w:p>
     <w:p>
@@ -1343,7 +1331,23 @@
           <w:sz w:val="28"/>
           <w:szCs w:val="28"/>
         </w:rPr>
-        <w:t>transfer_listed (jucator plasat spre vanzare), rumour(zvon de transfer, oferta trimisa neprocesata), confirmed(transfer acceptat de ambele parti) si loaned(cerere de imprumut de jucator).</w:t>
+        <w:t>Datele sunt retinute in TSDB pentru a fi retinut un istoric precis al jucatorilor in ordine cronologica.</w:t>
+      </w:r>
+    </w:p>
+    <w:p>
+      <w:pPr>
+        <w:pStyle w:val="Normal"/>
+        <w:ind w:left="-283" w:hanging="0"/>
+        <w:rPr>
+          <w:sz w:val="28"/>
+          <w:szCs w:val="28"/>
+        </w:rPr>
+      </w:pPr>
+      <w:r>
+        <w:rPr>
+          <w:sz w:val="28"/>
+          <w:szCs w:val="28"/>
+        </w:rPr>
       </w:r>
     </w:p>
     <w:p>
@@ -1357,20 +1361,37 @@
           <w:sz w:val="28"/>
           <w:szCs w:val="28"/>
         </w:rPr>
-        <w:t>Datele sunt retinute in TSDB pentru a fi retinut un istoric precis al jucatorilor in ordine cronologica.</w:t>
-      </w:r>
-    </w:p>
-    <w:p>
-      <w:pPr>
-        <w:pStyle w:val="Normal"/>
-        <w:ind w:left="-283" w:hanging="0"/>
-        <w:rPr>
-          <w:sz w:val="28"/>
-          <w:szCs w:val="28"/>
-        </w:rPr>
-      </w:pPr>
-      <w:r>
+        <w:t xml:space="preserve">Credentialele pentru Grafana sunt admin:proiect idp si portul de acces este 3000. </w:t>
+      </w:r>
+    </w:p>
+    <w:p>
+      <w:pPr>
+        <w:pStyle w:val="Normal"/>
+        <w:ind w:left="-283" w:hanging="0"/>
         <w:rPr/>
+      </w:pPr>
+      <w:r>
+        <w:rPr>
+          <w:sz w:val="28"/>
+          <w:szCs w:val="28"/>
+        </w:rPr>
+        <w:t>Portul pentru baza de date este 8086, iar requesturile pentru server se vor face pe portul default pentru Flask, 5000.</w:t>
+      </w:r>
+    </w:p>
+    <w:p>
+      <w:pPr>
+        <w:pStyle w:val="Normal"/>
+        <w:ind w:left="-283" w:hanging="0"/>
+        <w:rPr>
+          <w:sz w:val="28"/>
+          <w:szCs w:val="28"/>
+        </w:rPr>
+      </w:pPr>
+      <w:r>
+        <w:rPr>
+          <w:sz w:val="28"/>
+          <w:szCs w:val="28"/>
+        </w:rPr>
       </w:r>
     </w:p>
     <w:p>
@@ -1384,7 +1405,23 @@
           <w:sz w:val="28"/>
           <w:szCs w:val="28"/>
         </w:rPr>
-        <w:t xml:space="preserve">Credentialele pentru Grafana sunt admin:proiect idp si portul de acces este 3000. </w:t>
+        <w:t>Interfetele pentru admin si client sunt construite in python si ofera mai multe operatii specifice fiecaruia dintre instante.</w:t>
+      </w:r>
+    </w:p>
+    <w:p>
+      <w:pPr>
+        <w:pStyle w:val="Normal"/>
+        <w:ind w:left="-283" w:hanging="0"/>
+        <w:rPr>
+          <w:sz w:val="28"/>
+          <w:szCs w:val="28"/>
+        </w:rPr>
+      </w:pPr>
+      <w:r>
+        <w:rPr>
+          <w:sz w:val="28"/>
+          <w:szCs w:val="28"/>
+        </w:rPr>
       </w:r>
     </w:p>
     <w:p>
@@ -1398,20 +1435,38 @@
           <w:sz w:val="28"/>
           <w:szCs w:val="28"/>
         </w:rPr>
-        <w:t>Portul pentru baza de date este 8086, iar requesturile pentru server se vor face pe portul default pentru Flask, 5000.</w:t>
-      </w:r>
-    </w:p>
-    <w:p>
-      <w:pPr>
-        <w:pStyle w:val="Normal"/>
-        <w:ind w:left="-283" w:hanging="0"/>
-        <w:rPr>
-          <w:sz w:val="28"/>
-          <w:szCs w:val="28"/>
-        </w:rPr>
-      </w:pPr>
-      <w:r>
+        <w:t>In dockerhub, am creat buildurile automate pentru cele 3 imagini create de mine.</w:t>
+      </w:r>
+    </w:p>
+    <w:p>
+      <w:pPr>
+        <w:pStyle w:val="Normal"/>
+        <w:ind w:left="-283" w:hanging="0"/>
         <w:rPr/>
+      </w:pPr>
+      <w:r>
+        <w:rPr>
+          <w:sz w:val="28"/>
+          <w:szCs w:val="28"/>
+        </w:rPr>
+        <w:t>Swarmul este multinod, creat cu ajutorul utilitarului docker-machine, precum in tutorialul din laborator.</w:t>
+      </w:r>
+    </w:p>
+    <w:p>
+      <w:pPr>
+        <w:pStyle w:val="Normal"/>
+        <w:ind w:left="-283" w:hanging="0"/>
+        <w:rPr>
+          <w:sz w:val="28"/>
+          <w:szCs w:val="28"/>
+        </w:rPr>
+      </w:pPr>
+      <w:r>
+        <w:rPr>
+          <w:sz w:val="28"/>
+          <w:szCs w:val="28"/>
+        </w:rPr>
+        <w:t>In repo poate fi gasit si un document STEPS.txt in care sunt enumerati mai multi pasi si comenzile aferente pentru testare si deploy.</w:t>
       </w:r>
     </w:p>
     <w:p>
@@ -1421,83 +1476,11 @@
         <w:rPr/>
       </w:pPr>
       <w:r>
-        <w:rPr>
-          <w:sz w:val="28"/>
-          <w:szCs w:val="28"/>
-        </w:rPr>
-        <w:t>Interfetele pentru admin si client sunt construite in python si ofera mai multe operatii specifice fiecaruia dintre instante.</w:t>
-      </w:r>
-    </w:p>
-    <w:p>
-      <w:pPr>
-        <w:pStyle w:val="Normal"/>
-        <w:ind w:left="-283" w:hanging="0"/>
-        <w:rPr>
-          <w:sz w:val="28"/>
-          <w:szCs w:val="28"/>
-        </w:rPr>
-      </w:pPr>
-      <w:r>
         <w:rPr/>
       </w:r>
     </w:p>
-    <w:p>
-      <w:pPr>
-        <w:pStyle w:val="Normal"/>
-        <w:ind w:left="-283" w:hanging="0"/>
-        <w:rPr/>
-      </w:pPr>
-      <w:r>
-        <w:rPr>
-          <w:sz w:val="28"/>
-          <w:szCs w:val="28"/>
-        </w:rPr>
-        <w:t>In dockerhub, am creat buildurile automate pentru cele 3 imagini create de mine.</w:t>
-      </w:r>
-    </w:p>
-    <w:p>
-      <w:pPr>
-        <w:pStyle w:val="Normal"/>
-        <w:ind w:left="-283" w:hanging="0"/>
-        <w:rPr/>
-      </w:pPr>
-      <w:r>
-        <w:rPr>
-          <w:sz w:val="28"/>
-          <w:szCs w:val="28"/>
-        </w:rPr>
-        <w:t>Swarmul este multinod, creat cu ajutorul utilitarului docker-machine, precum in tutorialul din laborator.</w:t>
-      </w:r>
-    </w:p>
-    <w:p>
-      <w:pPr>
-        <w:pStyle w:val="Normal"/>
-        <w:ind w:left="-283" w:hanging="0"/>
-        <w:rPr>
-          <w:sz w:val="28"/>
-          <w:szCs w:val="28"/>
-        </w:rPr>
-      </w:pPr>
-      <w:r>
-        <w:rPr>
-          <w:sz w:val="28"/>
-          <w:szCs w:val="28"/>
-        </w:rPr>
-        <w:t>In repo poate fi gasit si un document STEPS.txt in care sunt enumerati mai multi pasi si comenzile aferente pentru testare si deploy.</w:t>
-      </w:r>
-    </w:p>
-    <w:p>
-      <w:pPr>
-        <w:pStyle w:val="Normal"/>
-        <w:ind w:left="-283" w:hanging="0"/>
-        <w:rPr/>
-      </w:pPr>
-      <w:r>
-        <w:rPr/>
-      </w:r>
-    </w:p>
     <w:sectPr>
-      <w:footerReference w:type="default" r:id="rId5"/>
+      <w:footerReference w:type="default" r:id="rId3"/>
       <w:type w:val="nextPage"/>
       <w:pgSz w:w="11906" w:h="16838"/>
       <w:pgMar w:left="1417" w:right="1440" w:header="0" w:top="1440" w:footer="720" w:bottom="1440" w:gutter="0"/>
@@ -1533,12 +1516,13 @@
       <w:lvlText w:val=""/>
       <w:lvlJc w:val="left"/>
       <w:pPr>
+        <w:tabs>
+          <w:tab w:val="num" w:pos="0"/>
+        </w:tabs>
         <w:ind w:left="720" w:hanging="360"/>
       </w:pPr>
       <w:rPr>
         <w:rFonts w:ascii="Wingdings" w:hAnsi="Wingdings" w:cs="Wingdings" w:hint="default"/>
-        <w:sz w:val="28"/>
-        <w:u w:val="none"/>
       </w:rPr>
     </w:lvl>
     <w:lvl w:ilvl="1">
@@ -1547,11 +1531,13 @@
       <w:lvlText w:val=""/>
       <w:lvlJc w:val="left"/>
       <w:pPr>
+        <w:tabs>
+          <w:tab w:val="num" w:pos="0"/>
+        </w:tabs>
         <w:ind w:left="1440" w:hanging="360"/>
       </w:pPr>
       <w:rPr>
         <w:rFonts w:ascii="Wingdings 2" w:hAnsi="Wingdings 2" w:cs="Wingdings 2" w:hint="default"/>
-        <w:u w:val="none"/>
       </w:rPr>
     </w:lvl>
     <w:lvl w:ilvl="2">
@@ -1560,11 +1546,13 @@
       <w:lvlText w:val="■"/>
       <w:lvlJc w:val="left"/>
       <w:pPr>
+        <w:tabs>
+          <w:tab w:val="num" w:pos="0"/>
+        </w:tabs>
         <w:ind w:left="2160" w:hanging="360"/>
       </w:pPr>
       <w:rPr>
         <w:rFonts w:ascii="OpenSymbol" w:hAnsi="OpenSymbol" w:cs="OpenSymbol" w:hint="default"/>
-        <w:u w:val="none"/>
       </w:rPr>
     </w:lvl>
     <w:lvl w:ilvl="3">
@@ -1573,11 +1561,13 @@
       <w:lvlText w:val=""/>
       <w:lvlJc w:val="left"/>
       <w:pPr>
+        <w:tabs>
+          <w:tab w:val="num" w:pos="0"/>
+        </w:tabs>
         <w:ind w:left="2880" w:hanging="360"/>
       </w:pPr>
       <w:rPr>
         <w:rFonts w:ascii="Wingdings" w:hAnsi="Wingdings" w:cs="Wingdings" w:hint="default"/>
-        <w:u w:val="none"/>
       </w:rPr>
     </w:lvl>
     <w:lvl w:ilvl="4">
@@ -1586,11 +1576,13 @@
       <w:lvlText w:val=""/>
       <w:lvlJc w:val="left"/>
       <w:pPr>
+        <w:tabs>
+          <w:tab w:val="num" w:pos="0"/>
+        </w:tabs>
         <w:ind w:left="3600" w:hanging="360"/>
       </w:pPr>
       <w:rPr>
         <w:rFonts w:ascii="Wingdings 2" w:hAnsi="Wingdings 2" w:cs="Wingdings 2" w:hint="default"/>
-        <w:u w:val="none"/>
       </w:rPr>
     </w:lvl>
     <w:lvl w:ilvl="5">
@@ -1599,11 +1591,13 @@
       <w:lvlText w:val="■"/>
       <w:lvlJc w:val="left"/>
       <w:pPr>
+        <w:tabs>
+          <w:tab w:val="num" w:pos="0"/>
+        </w:tabs>
         <w:ind w:left="4320" w:hanging="360"/>
       </w:pPr>
       <w:rPr>
         <w:rFonts w:ascii="OpenSymbol" w:hAnsi="OpenSymbol" w:cs="OpenSymbol" w:hint="default"/>
-        <w:u w:val="none"/>
       </w:rPr>
     </w:lvl>
     <w:lvl w:ilvl="6">
@@ -1612,11 +1606,13 @@
       <w:lvlText w:val=""/>
       <w:lvlJc w:val="left"/>
       <w:pPr>
+        <w:tabs>
+          <w:tab w:val="num" w:pos="0"/>
+        </w:tabs>
         <w:ind w:left="5040" w:hanging="360"/>
       </w:pPr>
       <w:rPr>
         <w:rFonts w:ascii="Wingdings" w:hAnsi="Wingdings" w:cs="Wingdings" w:hint="default"/>
-        <w:u w:val="none"/>
       </w:rPr>
     </w:lvl>
     <w:lvl w:ilvl="7">
@@ -1625,11 +1621,13 @@
       <w:lvlText w:val=""/>
       <w:lvlJc w:val="left"/>
       <w:pPr>
+        <w:tabs>
+          <w:tab w:val="num" w:pos="0"/>
+        </w:tabs>
         <w:ind w:left="5760" w:hanging="360"/>
       </w:pPr>
       <w:rPr>
         <w:rFonts w:ascii="Wingdings 2" w:hAnsi="Wingdings 2" w:cs="Wingdings 2" w:hint="default"/>
-        <w:u w:val="none"/>
       </w:rPr>
     </w:lvl>
     <w:lvl w:ilvl="8">
@@ -1638,11 +1636,13 @@
       <w:lvlText w:val="■"/>
       <w:lvlJc w:val="left"/>
       <w:pPr>
+        <w:tabs>
+          <w:tab w:val="num" w:pos="0"/>
+        </w:tabs>
         <w:ind w:left="6480" w:hanging="360"/>
       </w:pPr>
       <w:rPr>
         <w:rFonts w:ascii="OpenSymbol" w:hAnsi="OpenSymbol" w:cs="OpenSymbol" w:hint="default"/>
-        <w:u w:val="none"/>
       </w:rPr>
     </w:lvl>
   </w:abstractNum>
@@ -1653,6 +1653,9 @@
       <w:lvlText w:val="%1."/>
       <w:lvlJc w:val="left"/>
       <w:pPr>
+        <w:tabs>
+          <w:tab w:val="num" w:pos="0"/>
+        </w:tabs>
         <w:ind w:left="720" w:hanging="360"/>
       </w:pPr>
       <w:rPr>
@@ -1666,6 +1669,9 @@
       <w:lvlText w:val="%2."/>
       <w:lvlJc w:val="left"/>
       <w:pPr>
+        <w:tabs>
+          <w:tab w:val="num" w:pos="0"/>
+        </w:tabs>
         <w:ind w:left="1440" w:hanging="360"/>
       </w:pPr>
       <w:rPr>
@@ -1678,6 +1684,9 @@
       <w:lvlText w:val="%3."/>
       <w:lvlJc w:val="right"/>
       <w:pPr>
+        <w:tabs>
+          <w:tab w:val="num" w:pos="0"/>
+        </w:tabs>
         <w:ind w:left="2160" w:hanging="360"/>
       </w:pPr>
       <w:rPr>
@@ -1690,6 +1699,9 @@
       <w:lvlText w:val="%4."/>
       <w:lvlJc w:val="left"/>
       <w:pPr>
+        <w:tabs>
+          <w:tab w:val="num" w:pos="0"/>
+        </w:tabs>
         <w:ind w:left="2880" w:hanging="360"/>
       </w:pPr>
       <w:rPr>
@@ -1702,6 +1714,9 @@
       <w:lvlText w:val="%5."/>
       <w:lvlJc w:val="left"/>
       <w:pPr>
+        <w:tabs>
+          <w:tab w:val="num" w:pos="0"/>
+        </w:tabs>
         <w:ind w:left="3600" w:hanging="360"/>
       </w:pPr>
       <w:rPr>
@@ -1714,6 +1729,9 @@
       <w:lvlText w:val="%6."/>
       <w:lvlJc w:val="right"/>
       <w:pPr>
+        <w:tabs>
+          <w:tab w:val="num" w:pos="0"/>
+        </w:tabs>
         <w:ind w:left="4320" w:hanging="360"/>
       </w:pPr>
       <w:rPr>
@@ -1726,6 +1744,9 @@
       <w:lvlText w:val="%7."/>
       <w:lvlJc w:val="left"/>
       <w:pPr>
+        <w:tabs>
+          <w:tab w:val="num" w:pos="0"/>
+        </w:tabs>
         <w:ind w:left="5040" w:hanging="360"/>
       </w:pPr>
       <w:rPr>
@@ -1738,6 +1759,9 @@
       <w:lvlText w:val="%8."/>
       <w:lvlJc w:val="left"/>
       <w:pPr>
+        <w:tabs>
+          <w:tab w:val="num" w:pos="0"/>
+        </w:tabs>
         <w:ind w:left="5760" w:hanging="360"/>
       </w:pPr>
       <w:rPr>
@@ -1750,6 +1774,9 @@
       <w:lvlText w:val="%9."/>
       <w:lvlJc w:val="right"/>
       <w:pPr>
+        <w:tabs>
+          <w:tab w:val="num" w:pos="0"/>
+        </w:tabs>
         <w:ind w:left="6480" w:hanging="360"/>
       </w:pPr>
       <w:rPr>
@@ -1764,12 +1791,13 @@
       <w:lvlText w:val=""/>
       <w:lvlJc w:val="left"/>
       <w:pPr>
+        <w:tabs>
+          <w:tab w:val="num" w:pos="0"/>
+        </w:tabs>
         <w:ind w:left="720" w:hanging="360"/>
       </w:pPr>
       <w:rPr>
         <w:rFonts w:ascii="Wingdings" w:hAnsi="Wingdings" w:cs="Wingdings" w:hint="default"/>
-        <w:sz w:val="28"/>
-        <w:u w:val="none"/>
       </w:rPr>
     </w:lvl>
     <w:lvl w:ilvl="1">
@@ -1778,11 +1806,13 @@
       <w:lvlText w:val=""/>
       <w:lvlJc w:val="left"/>
       <w:pPr>
+        <w:tabs>
+          <w:tab w:val="num" w:pos="0"/>
+        </w:tabs>
         <w:ind w:left="1440" w:hanging="360"/>
       </w:pPr>
       <w:rPr>
         <w:rFonts w:ascii="Wingdings 2" w:hAnsi="Wingdings 2" w:cs="Wingdings 2" w:hint="default"/>
-        <w:u w:val="none"/>
       </w:rPr>
     </w:lvl>
     <w:lvl w:ilvl="2">
@@ -1791,11 +1821,13 @@
       <w:lvlText w:val="■"/>
       <w:lvlJc w:val="left"/>
       <w:pPr>
+        <w:tabs>
+          <w:tab w:val="num" w:pos="0"/>
+        </w:tabs>
         <w:ind w:left="2160" w:hanging="360"/>
       </w:pPr>
       <w:rPr>
         <w:rFonts w:ascii="OpenSymbol" w:hAnsi="OpenSymbol" w:cs="OpenSymbol" w:hint="default"/>
-        <w:u w:val="none"/>
       </w:rPr>
     </w:lvl>
     <w:lvl w:ilvl="3">
@@ -1804,11 +1836,13 @@
       <w:lvlText w:val=""/>
       <w:lvlJc w:val="left"/>
       <w:pPr>
+        <w:tabs>
+          <w:tab w:val="num" w:pos="0"/>
+        </w:tabs>
         <w:ind w:left="2880" w:hanging="360"/>
       </w:pPr>
       <w:rPr>
         <w:rFonts w:ascii="Wingdings" w:hAnsi="Wingdings" w:cs="Wingdings" w:hint="default"/>
-        <w:u w:val="none"/>
       </w:rPr>
     </w:lvl>
     <w:lvl w:ilvl="4">
@@ -1817,11 +1851,13 @@
       <w:lvlText w:val=""/>
       <w:lvlJc w:val="left"/>
       <w:pPr>
+        <w:tabs>
+          <w:tab w:val="num" w:pos="0"/>
+        </w:tabs>
         <w:ind w:left="3600" w:hanging="360"/>
       </w:pPr>
       <w:rPr>
         <w:rFonts w:ascii="Wingdings 2" w:hAnsi="Wingdings 2" w:cs="Wingdings 2" w:hint="default"/>
-        <w:u w:val="none"/>
       </w:rPr>
     </w:lvl>
     <w:lvl w:ilvl="5">
@@ -1830,11 +1866,13 @@
       <w:lvlText w:val="■"/>
       <w:lvlJc w:val="left"/>
       <w:pPr>
+        <w:tabs>
+          <w:tab w:val="num" w:pos="0"/>
+        </w:tabs>
         <w:ind w:left="4320" w:hanging="360"/>
       </w:pPr>
       <w:rPr>
         <w:rFonts w:ascii="OpenSymbol" w:hAnsi="OpenSymbol" w:cs="OpenSymbol" w:hint="default"/>
-        <w:u w:val="none"/>
       </w:rPr>
     </w:lvl>
     <w:lvl w:ilvl="6">
@@ -1843,11 +1881,13 @@
       <w:lvlText w:val=""/>
       <w:lvlJc w:val="left"/>
       <w:pPr>
+        <w:tabs>
+          <w:tab w:val="num" w:pos="0"/>
+        </w:tabs>
         <w:ind w:left="5040" w:hanging="360"/>
       </w:pPr>
       <w:rPr>
         <w:rFonts w:ascii="Wingdings" w:hAnsi="Wingdings" w:cs="Wingdings" w:hint="default"/>
-        <w:u w:val="none"/>
       </w:rPr>
     </w:lvl>
     <w:lvl w:ilvl="7">
@@ -1856,11 +1896,13 @@
       <w:lvlText w:val=""/>
       <w:lvlJc w:val="left"/>
       <w:pPr>
+        <w:tabs>
+          <w:tab w:val="num" w:pos="0"/>
+        </w:tabs>
         <w:ind w:left="5760" w:hanging="360"/>
       </w:pPr>
       <w:rPr>
         <w:rFonts w:ascii="Wingdings 2" w:hAnsi="Wingdings 2" w:cs="Wingdings 2" w:hint="default"/>
-        <w:u w:val="none"/>
       </w:rPr>
     </w:lvl>
     <w:lvl w:ilvl="8">
@@ -1869,11 +1911,13 @@
       <w:lvlText w:val="■"/>
       <w:lvlJc w:val="left"/>
       <w:pPr>
+        <w:tabs>
+          <w:tab w:val="num" w:pos="0"/>
+        </w:tabs>
         <w:ind w:left="6480" w:hanging="360"/>
       </w:pPr>
       <w:rPr>
         <w:rFonts w:ascii="OpenSymbol" w:hAnsi="OpenSymbol" w:cs="OpenSymbol" w:hint="default"/>
-        <w:u w:val="none"/>
       </w:rPr>
     </w:lvl>
   </w:abstractNum>
@@ -1885,6 +1929,9 @@
       <w:lvlText w:val=""/>
       <w:lvlJc w:val="left"/>
       <w:pPr>
+        <w:tabs>
+          <w:tab w:val="num" w:pos="0"/>
+        </w:tabs>
         <w:ind w:left="0" w:hanging="0"/>
       </w:pPr>
     </w:lvl>
@@ -1895,6 +1942,9 @@
       <w:lvlText w:val=""/>
       <w:lvlJc w:val="left"/>
       <w:pPr>
+        <w:tabs>
+          <w:tab w:val="num" w:pos="0"/>
+        </w:tabs>
         <w:ind w:left="0" w:hanging="0"/>
       </w:pPr>
     </w:lvl>
@@ -1905,6 +1955,9 @@
       <w:lvlText w:val=""/>
       <w:lvlJc w:val="left"/>
       <w:pPr>
+        <w:tabs>
+          <w:tab w:val="num" w:pos="0"/>
+        </w:tabs>
         <w:ind w:left="0" w:hanging="0"/>
       </w:pPr>
     </w:lvl>
@@ -1915,6 +1968,9 @@
       <w:lvlText w:val=""/>
       <w:lvlJc w:val="left"/>
       <w:pPr>
+        <w:tabs>
+          <w:tab w:val="num" w:pos="0"/>
+        </w:tabs>
         <w:ind w:left="0" w:hanging="0"/>
       </w:pPr>
     </w:lvl>
@@ -1925,6 +1981,9 @@
       <w:lvlText w:val=""/>
       <w:lvlJc w:val="left"/>
       <w:pPr>
+        <w:tabs>
+          <w:tab w:val="num" w:pos="0"/>
+        </w:tabs>
         <w:ind w:left="0" w:hanging="0"/>
       </w:pPr>
     </w:lvl>
@@ -1935,6 +1994,9 @@
       <w:lvlText w:val=""/>
       <w:lvlJc w:val="left"/>
       <w:pPr>
+        <w:tabs>
+          <w:tab w:val="num" w:pos="0"/>
+        </w:tabs>
         <w:ind w:left="0" w:hanging="0"/>
       </w:pPr>
     </w:lvl>
@@ -1945,6 +2007,9 @@
       <w:lvlText w:val=""/>
       <w:lvlJc w:val="left"/>
       <w:pPr>
+        <w:tabs>
+          <w:tab w:val="num" w:pos="0"/>
+        </w:tabs>
         <w:ind w:left="0" w:hanging="0"/>
       </w:pPr>
     </w:lvl>
@@ -1955,6 +2020,9 @@
       <w:lvlText w:val=""/>
       <w:lvlJc w:val="left"/>
       <w:pPr>
+        <w:tabs>
+          <w:tab w:val="num" w:pos="0"/>
+        </w:tabs>
         <w:ind w:left="0" w:hanging="0"/>
       </w:pPr>
     </w:lvl>
@@ -1965,6 +2033,9 @@
       <w:lvlText w:val=""/>
       <w:lvlJc w:val="left"/>
       <w:pPr>
+        <w:tabs>
+          <w:tab w:val="num" w:pos="0"/>
+        </w:tabs>
         <w:ind w:left="0" w:hanging="0"/>
       </w:pPr>
     </w:lvl>
@@ -1990,13 +2061,14 @@
     <w:rPrDefault>
       <w:rPr>
         <w:rFonts w:ascii="Arial" w:hAnsi="Arial" w:eastAsia="Arial" w:cs="Arial"/>
-        <w:sz w:val="22"/>
         <w:szCs w:val="22"/>
         <w:lang w:val="ro" w:eastAsia="zh-CN" w:bidi="hi-IN"/>
       </w:rPr>
     </w:rPrDefault>
     <w:pPrDefault>
-      <w:pPr/>
+      <w:pPr>
+        <w:suppressAutoHyphens w:val="true"/>
+      </w:pPr>
     </w:pPrDefault>
   </w:docDefaults>
   <w:style w:type="paragraph" w:styleId="Normal">
@@ -2004,7 +2076,9 @@
     <w:qFormat/>
     <w:pPr>
       <w:widowControl w:val="false"/>
-      <w:spacing w:lineRule="auto" w:line="276"/>
+      <w:bidi w:val="0"/>
+      <w:spacing w:lineRule="auto" w:line="276" w:before="0" w:after="0"/>
+      <w:jc w:val="left"/>
     </w:pPr>
     <w:rPr>
       <w:rFonts w:ascii="Arial" w:hAnsi="Arial" w:eastAsia="Arial" w:cs="Arial"/>
@@ -2017,7 +2091,7 @@
   </w:style>
   <w:style w:type="paragraph" w:styleId="Heading1">
     <w:name w:val="Heading 1"/>
-    <w:basedOn w:val="Normal1"/>
+    <w:basedOn w:val="LOnormal"/>
     <w:next w:val="Normal"/>
     <w:qFormat/>
     <w:pPr>
@@ -2032,7 +2106,7 @@
   </w:style>
   <w:style w:type="paragraph" w:styleId="Heading2">
     <w:name w:val="Heading 2"/>
-    <w:basedOn w:val="Normal1"/>
+    <w:basedOn w:val="LOnormal"/>
     <w:next w:val="Normal"/>
     <w:qFormat/>
     <w:pPr>
@@ -2048,7 +2122,7 @@
   </w:style>
   <w:style w:type="paragraph" w:styleId="Heading3">
     <w:name w:val="Heading 3"/>
-    <w:basedOn w:val="Normal1"/>
+    <w:basedOn w:val="LOnormal"/>
     <w:next w:val="Normal"/>
     <w:qFormat/>
     <w:pPr>
@@ -2065,7 +2139,7 @@
   </w:style>
   <w:style w:type="paragraph" w:styleId="Heading4">
     <w:name w:val="Heading 4"/>
-    <w:basedOn w:val="Normal1"/>
+    <w:basedOn w:val="LOnormal"/>
     <w:next w:val="Normal"/>
     <w:qFormat/>
     <w:pPr>
@@ -2081,7 +2155,7 @@
   </w:style>
   <w:style w:type="paragraph" w:styleId="Heading5">
     <w:name w:val="Heading 5"/>
-    <w:basedOn w:val="Normal1"/>
+    <w:basedOn w:val="LOnormal"/>
     <w:next w:val="Normal"/>
     <w:qFormat/>
     <w:pPr>
@@ -2097,7 +2171,7 @@
   </w:style>
   <w:style w:type="paragraph" w:styleId="Heading6">
     <w:name w:val="Heading 6"/>
-    <w:basedOn w:val="Normal1"/>
+    <w:basedOn w:val="LOnormal"/>
     <w:next w:val="Normal"/>
     <w:qFormat/>
     <w:pPr>
@@ -2112,210 +2186,8 @@
       <w:szCs w:val="22"/>
     </w:rPr>
   </w:style>
-  <w:style w:type="character" w:styleId="ListLabel1">
-    <w:name w:val="ListLabel 1"/>
-    <w:qFormat/>
-    <w:rPr>
-      <w:sz w:val="28"/>
-      <w:u w:val="none"/>
-    </w:rPr>
-  </w:style>
-  <w:style w:type="character" w:styleId="ListLabel2">
-    <w:name w:val="ListLabel 2"/>
-    <w:qFormat/>
-    <w:rPr>
-      <w:u w:val="none"/>
-    </w:rPr>
-  </w:style>
-  <w:style w:type="character" w:styleId="ListLabel3">
-    <w:name w:val="ListLabel 3"/>
-    <w:qFormat/>
-    <w:rPr>
-      <w:u w:val="none"/>
-    </w:rPr>
-  </w:style>
-  <w:style w:type="character" w:styleId="ListLabel4">
-    <w:name w:val="ListLabel 4"/>
-    <w:qFormat/>
-    <w:rPr>
-      <w:u w:val="none"/>
-    </w:rPr>
-  </w:style>
-  <w:style w:type="character" w:styleId="ListLabel5">
-    <w:name w:val="ListLabel 5"/>
-    <w:qFormat/>
-    <w:rPr>
-      <w:u w:val="none"/>
-    </w:rPr>
-  </w:style>
-  <w:style w:type="character" w:styleId="ListLabel6">
-    <w:name w:val="ListLabel 6"/>
-    <w:qFormat/>
-    <w:rPr>
-      <w:u w:val="none"/>
-    </w:rPr>
-  </w:style>
-  <w:style w:type="character" w:styleId="ListLabel7">
-    <w:name w:val="ListLabel 7"/>
-    <w:qFormat/>
-    <w:rPr>
-      <w:u w:val="none"/>
-    </w:rPr>
-  </w:style>
-  <w:style w:type="character" w:styleId="ListLabel8">
-    <w:name w:val="ListLabel 8"/>
-    <w:qFormat/>
-    <w:rPr>
-      <w:u w:val="none"/>
-    </w:rPr>
-  </w:style>
-  <w:style w:type="character" w:styleId="ListLabel9">
-    <w:name w:val="ListLabel 9"/>
-    <w:qFormat/>
-    <w:rPr>
-      <w:u w:val="none"/>
-    </w:rPr>
-  </w:style>
-  <w:style w:type="character" w:styleId="ListLabel10">
-    <w:name w:val="ListLabel 10"/>
-    <w:qFormat/>
-    <w:rPr>
-      <w:sz w:val="28"/>
-      <w:u w:val="none"/>
-    </w:rPr>
-  </w:style>
-  <w:style w:type="character" w:styleId="ListLabel11">
-    <w:name w:val="ListLabel 11"/>
-    <w:qFormat/>
-    <w:rPr>
-      <w:u w:val="none"/>
-    </w:rPr>
-  </w:style>
-  <w:style w:type="character" w:styleId="ListLabel12">
-    <w:name w:val="ListLabel 12"/>
-    <w:qFormat/>
-    <w:rPr>
-      <w:u w:val="none"/>
-    </w:rPr>
-  </w:style>
-  <w:style w:type="character" w:styleId="ListLabel13">
-    <w:name w:val="ListLabel 13"/>
-    <w:qFormat/>
-    <w:rPr>
-      <w:u w:val="none"/>
-    </w:rPr>
-  </w:style>
-  <w:style w:type="character" w:styleId="ListLabel14">
-    <w:name w:val="ListLabel 14"/>
-    <w:qFormat/>
-    <w:rPr>
-      <w:u w:val="none"/>
-    </w:rPr>
-  </w:style>
-  <w:style w:type="character" w:styleId="ListLabel15">
-    <w:name w:val="ListLabel 15"/>
-    <w:qFormat/>
-    <w:rPr>
-      <w:u w:val="none"/>
-    </w:rPr>
-  </w:style>
-  <w:style w:type="character" w:styleId="ListLabel16">
-    <w:name w:val="ListLabel 16"/>
-    <w:qFormat/>
-    <w:rPr>
-      <w:u w:val="none"/>
-    </w:rPr>
-  </w:style>
-  <w:style w:type="character" w:styleId="ListLabel17">
-    <w:name w:val="ListLabel 17"/>
-    <w:qFormat/>
-    <w:rPr>
-      <w:u w:val="none"/>
-    </w:rPr>
-  </w:style>
-  <w:style w:type="character" w:styleId="ListLabel18">
-    <w:name w:val="ListLabel 18"/>
-    <w:qFormat/>
-    <w:rPr>
-      <w:u w:val="none"/>
-    </w:rPr>
-  </w:style>
-  <w:style w:type="character" w:styleId="ListLabel19">
-    <w:name w:val="ListLabel 19"/>
-    <w:qFormat/>
-    <w:rPr>
-      <w:sz w:val="28"/>
-      <w:u w:val="none"/>
-    </w:rPr>
-  </w:style>
-  <w:style w:type="character" w:styleId="ListLabel20">
-    <w:name w:val="ListLabel 20"/>
-    <w:qFormat/>
-    <w:rPr>
-      <w:u w:val="none"/>
-    </w:rPr>
-  </w:style>
-  <w:style w:type="character" w:styleId="ListLabel21">
-    <w:name w:val="ListLabel 21"/>
-    <w:qFormat/>
-    <w:rPr>
-      <w:u w:val="none"/>
-    </w:rPr>
-  </w:style>
-  <w:style w:type="character" w:styleId="ListLabel22">
-    <w:name w:val="ListLabel 22"/>
-    <w:qFormat/>
-    <w:rPr>
-      <w:u w:val="none"/>
-    </w:rPr>
-  </w:style>
-  <w:style w:type="character" w:styleId="ListLabel23">
-    <w:name w:val="ListLabel 23"/>
-    <w:qFormat/>
-    <w:rPr>
-      <w:u w:val="none"/>
-    </w:rPr>
-  </w:style>
-  <w:style w:type="character" w:styleId="ListLabel24">
-    <w:name w:val="ListLabel 24"/>
-    <w:qFormat/>
-    <w:rPr>
-      <w:u w:val="none"/>
-    </w:rPr>
-  </w:style>
-  <w:style w:type="character" w:styleId="ListLabel25">
-    <w:name w:val="ListLabel 25"/>
-    <w:qFormat/>
-    <w:rPr>
-      <w:u w:val="none"/>
-    </w:rPr>
-  </w:style>
-  <w:style w:type="character" w:styleId="ListLabel26">
-    <w:name w:val="ListLabel 26"/>
-    <w:qFormat/>
-    <w:rPr>
-      <w:u w:val="none"/>
-    </w:rPr>
-  </w:style>
-  <w:style w:type="character" w:styleId="ListLabel27">
-    <w:name w:val="ListLabel 27"/>
-    <w:qFormat/>
-    <w:rPr>
-      <w:u w:val="none"/>
-    </w:rPr>
-  </w:style>
-  <w:style w:type="character" w:styleId="ListLabel28">
-    <w:name w:val="ListLabel 28"/>
-    <w:qFormat/>
-    <w:rPr>
-      <w:color w:val="1155CC"/>
-      <w:sz w:val="28"/>
-      <w:szCs w:val="28"/>
-      <w:u w:val="single"/>
-    </w:rPr>
-  </w:style>
   <w:style w:type="character" w:styleId="InternetLink">
-    <w:name w:val="Internet Link"/>
+    <w:name w:val="Hyperlink"/>
     <w:rPr>
       <w:color w:val="000080"/>
       <w:u w:val="single"/>
@@ -2380,12 +2252,13 @@
       <w:rFonts w:cs="Lohit Devanagari"/>
     </w:rPr>
   </w:style>
-  <w:style w:type="paragraph" w:styleId="Normal1" w:default="1">
+  <w:style w:type="paragraph" w:styleId="LOnormal" w:default="1">
     <w:name w:val="LO-normal"/>
     <w:qFormat/>
     <w:pPr>
       <w:widowControl/>
       <w:bidi w:val="0"/>
+      <w:spacing w:before="0" w:after="0"/>
       <w:jc w:val="left"/>
     </w:pPr>
     <w:rPr>
@@ -2399,7 +2272,7 @@
   </w:style>
   <w:style w:type="paragraph" w:styleId="Title">
     <w:name w:val="Title"/>
-    <w:basedOn w:val="Normal1"/>
+    <w:basedOn w:val="LOnormal"/>
     <w:next w:val="Normal"/>
     <w:qFormat/>
     <w:pPr>
@@ -2414,7 +2287,7 @@
   </w:style>
   <w:style w:type="paragraph" w:styleId="Subtitle">
     <w:name w:val="Subtitle"/>
-    <w:basedOn w:val="Normal1"/>
+    <w:basedOn w:val="LOnormal"/>
     <w:next w:val="Normal"/>
     <w:qFormat/>
     <w:pPr>
@@ -2429,6 +2302,13 @@
       <w:sz w:val="30"/>
       <w:szCs w:val="30"/>
     </w:rPr>
+  </w:style>
+  <w:style w:type="paragraph" w:styleId="HeaderandFooter">
+    <w:name w:val="Header and Footer"/>
+    <w:basedOn w:val="Normal"/>
+    <w:qFormat/>
+    <w:pPr/>
+    <w:rPr/>
   </w:style>
   <w:style w:type="paragraph" w:styleId="Footer">
     <w:name w:val="Footer"/>

</xml_diff>